<commit_message>
Atualizando Itens 1.3 a 1.5
Fazendo as restrições, perspectivas do produto e regras de negócio, necessário revisão após conclusão das especificações
</commit_message>
<xml_diff>
--- a/Documentacao/SakaiBurguer_Documentacao.docx
+++ b/Documentacao/SakaiBurguer_Documentacao.docx
@@ -381,16 +381,20 @@
         <w:rPr>
           <w:rFonts w:ascii="Arial" w:hAnsi="Arial"/>
         </w:rPr>
-        <w:t xml:space="preserve">Sakai </w:t>
-      </w:r>
-      <w:proofErr w:type="spellStart"/>
-      <w:r>
-        <w:rPr>
-          <w:rFonts w:ascii="Arial" w:hAnsi="Arial"/>
-        </w:rPr>
-        <w:t>Búrguer</w:t>
-      </w:r>
-      <w:proofErr w:type="spellEnd"/>
+        <w:t>Sakai B</w:t>
+      </w:r>
+      <w:r>
+        <w:rPr>
+          <w:rFonts w:ascii="Arial" w:hAnsi="Arial"/>
+        </w:rPr>
+        <w:t>u</w:t>
+      </w:r>
+      <w:r>
+        <w:rPr>
+          <w:rFonts w:ascii="Arial" w:hAnsi="Arial"/>
+        </w:rPr>
+        <w:t>rguer</w:t>
+      </w:r>
     </w:p>
     <w:p>
       <w:pPr>
@@ -556,8 +560,14 @@
     <w:p>
       <w:pPr>
         <w:pStyle w:val="Ttulo2"/>
-      </w:pPr>
-      <w:r>
+        <w:rPr>
+          <w:highlight w:val="yellow"/>
+        </w:rPr>
+      </w:pPr>
+      <w:r>
+        <w:rPr>
+          <w:highlight w:val="yellow"/>
+        </w:rPr>
         <w:t>Escopo do Produto</w:t>
       </w:r>
     </w:p>
@@ -565,6 +575,7 @@
       <w:pPr>
         <w:pStyle w:val="Text"/>
       </w:pPr>
+      <w:bookmarkStart w:id="0" w:name="_Hlk178474166"/>
       <w:r>
         <w:rPr>
           <w:rFonts w:hint="eastAsia"/>
@@ -595,6 +606,7 @@
         </w:rPr>
         <w:cr/>
       </w:r>
+      <w:bookmarkEnd w:id="0"/>
       <w:r>
         <w:rPr>
           <w:rFonts w:hint="eastAsia"/>
@@ -838,8 +850,14 @@
     <w:p>
       <w:pPr>
         <w:pStyle w:val="Ttulo2"/>
-      </w:pPr>
-      <w:r>
+        <w:rPr>
+          <w:highlight w:val="yellow"/>
+        </w:rPr>
+      </w:pPr>
+      <w:r>
+        <w:rPr>
+          <w:highlight w:val="yellow"/>
+        </w:rPr>
         <w:lastRenderedPageBreak/>
         <w:t>Funções do Produto</w:t>
       </w:r>
@@ -963,15 +981,6 @@
     </w:p>
     <w:p>
       <w:pPr>
-        <w:pStyle w:val="Textuser"/>
-        <w:jc w:val="both"/>
-        <w:rPr>
-          <w:b w:val="0"/>
-        </w:rPr>
-      </w:pPr>
-    </w:p>
-    <w:p>
-      <w:pPr>
         <w:pStyle w:val="Ttulo3"/>
       </w:pPr>
       <w:r>
@@ -980,868 +989,492 @@
     </w:p>
     <w:p>
       <w:pPr>
-        <w:pStyle w:val="Textuser"/>
-        <w:jc w:val="both"/>
-        <w:rPr>
-          <w:b w:val="0"/>
-        </w:rPr>
-      </w:pPr>
-    </w:p>
-    <w:p>
-      <w:pPr>
-        <w:pStyle w:val="Textuser"/>
-        <w:jc w:val="both"/>
-        <w:rPr>
-          <w:b w:val="0"/>
-        </w:rPr>
-      </w:pPr>
-      <w:r>
-        <w:rPr>
-          <w:b w:val="0"/>
-        </w:rPr>
-        <w:tab/>
-        <w:t xml:space="preserve">RF_FF01 – </w:t>
-      </w:r>
-      <w:r>
-        <w:rPr>
-          <w:rFonts w:hint="eastAsia"/>
-          <w:b w:val="0"/>
-        </w:rPr>
-        <w:t>Efetuar pedido</w:t>
-      </w:r>
-      <w:r>
-        <w:rPr>
-          <w:b w:val="0"/>
-        </w:rPr>
-        <w:t>. Ao efetuar um pedido, o sistema registra os dados relacionados a tal pedido. Para isso são necessários os seguintes itens de informação: Nº do cupom fiscal, data do pedido, horário do pedido, Identificação do(s) Produto(s), Quantidade vendida do(s) Produto(s), Forma de pagamento (à vista em espécie ou cartão de crédito e a prazo com cartão de crédito), Endereço a ser entregue (caso necessite).</w:t>
-      </w:r>
-    </w:p>
-    <w:p>
-      <w:pPr>
-        <w:pStyle w:val="Textuser"/>
-        <w:jc w:val="both"/>
-        <w:rPr>
-          <w:b w:val="0"/>
-        </w:rPr>
-      </w:pPr>
-    </w:p>
-    <w:p>
-      <w:pPr>
-        <w:pStyle w:val="Textuser"/>
-        <w:jc w:val="both"/>
-        <w:rPr>
-          <w:b w:val="0"/>
-        </w:rPr>
-      </w:pPr>
-      <w:r>
-        <w:rPr>
-          <w:b w:val="0"/>
-        </w:rPr>
-        <w:tab/>
-        <w:t>RF_FF02 – Registrar</w:t>
-      </w:r>
-      <w:r>
-        <w:rPr>
-          <w:rFonts w:hint="eastAsia"/>
-          <w:b w:val="0"/>
-        </w:rPr>
-        <w:t xml:space="preserve"> conta a pagar</w:t>
-      </w:r>
-      <w:r>
-        <w:rPr>
-          <w:b w:val="0"/>
-        </w:rPr>
-        <w:t>. O sistema p</w:t>
-      </w:r>
-      <w:r>
-        <w:rPr>
-          <w:rFonts w:hint="eastAsia"/>
-          <w:b w:val="0"/>
-        </w:rPr>
-        <w:t>ermiti</w:t>
-      </w:r>
-      <w:r>
-        <w:rPr>
-          <w:rFonts w:eastAsia="DengXian"/>
-          <w:b w:val="0"/>
-        </w:rPr>
-        <w:t>rá</w:t>
-      </w:r>
-      <w:r>
-        <w:rPr>
-          <w:rFonts w:hint="eastAsia"/>
-          <w:b w:val="0"/>
-        </w:rPr>
-        <w:t xml:space="preserve"> o registro de despesas que a empresa te</w:t>
-      </w:r>
-      <w:r>
-        <w:rPr>
-          <w:b w:val="0"/>
-        </w:rPr>
-        <w:t>rá</w:t>
-      </w:r>
-      <w:r>
-        <w:rPr>
-          <w:rFonts w:hint="eastAsia"/>
-          <w:b w:val="0"/>
-        </w:rPr>
-        <w:t xml:space="preserve"> que pagar como</w:t>
-      </w:r>
-      <w:r>
-        <w:rPr>
-          <w:b w:val="0"/>
-        </w:rPr>
-        <w:t xml:space="preserve"> á</w:t>
-      </w:r>
-      <w:r>
-        <w:rPr>
-          <w:rFonts w:hint="eastAsia"/>
-          <w:b w:val="0"/>
-        </w:rPr>
-        <w:t>gua, luz, telefone e fornecedores. Sua baixa se da</w:t>
-      </w:r>
-      <w:r>
-        <w:rPr>
-          <w:b w:val="0"/>
-        </w:rPr>
-        <w:t>rá</w:t>
-      </w:r>
-      <w:r>
-        <w:rPr>
-          <w:rFonts w:hint="eastAsia"/>
-          <w:b w:val="0"/>
-        </w:rPr>
-        <w:t xml:space="preserve"> pela quit</w:t>
-      </w:r>
-      <w:r>
-        <w:rPr>
-          <w:b w:val="0"/>
-        </w:rPr>
-        <w:t>açã</w:t>
-      </w:r>
-      <w:r>
-        <w:rPr>
-          <w:rFonts w:hint="eastAsia"/>
-          <w:b w:val="0"/>
-        </w:rPr>
-        <w:t>o do pagamento, onde se</w:t>
-      </w:r>
-      <w:r>
-        <w:rPr>
-          <w:b w:val="0"/>
-        </w:rPr>
-        <w:t>rá</w:t>
-      </w:r>
-      <w:r>
-        <w:rPr>
-          <w:rFonts w:hint="eastAsia"/>
-          <w:b w:val="0"/>
-        </w:rPr>
-        <w:t xml:space="preserve"> preenchido o valor e data do pagamento efetuado. </w:t>
-      </w:r>
-      <w:r>
-        <w:rPr>
-          <w:b w:val="0"/>
-        </w:rPr>
-        <w:t xml:space="preserve">Para isso são necessários os seguintes itens de informação: </w:t>
-      </w:r>
-      <w:r>
-        <w:rPr>
-          <w:rFonts w:hint="eastAsia"/>
-          <w:b w:val="0"/>
-        </w:rPr>
-        <w:t>Data de Vencimento, Data de Pagamento, Descrição, Valor</w:t>
-      </w:r>
-      <w:r>
-        <w:rPr>
-          <w:b w:val="0"/>
-        </w:rPr>
-        <w:t xml:space="preserve"> e</w:t>
-      </w:r>
-      <w:r>
-        <w:rPr>
-          <w:rFonts w:hint="eastAsia"/>
-          <w:b w:val="0"/>
-        </w:rPr>
+        <w:pStyle w:val="Text"/>
+      </w:pPr>
+      <w:r>
+        <w:t>RF_FF01 – Efetuar pedido. Ao efetuar um pedido, o sistema registra os dados relacionados a tal pedido. Para isso são necessários os seguintes itens de informação: Nº do cupom fiscal, data do pedido, horário do pedido, Identificação do(s) Produto(s), Quantidade vendida do(s) Produto(s), Forma de pagamento (à vista em espécie ou cartão de crédito e a prazo com cartão de crédito), Endereço a ser entregue (caso necessite).</w:t>
+      </w:r>
+    </w:p>
+    <w:p>
+      <w:pPr>
+        <w:pStyle w:val="Text"/>
+      </w:pPr>
+      <w:r>
+        <w:t>RF_FF02 – Registrar conta a pagar. O sistema permitirá o registro de despesas que a empresa terá que pagar como água, luz, telefone e fornecedores. Sua baixa se dará pela quitação do pagamento, onde será preenchido o valor e data do pagamento efetuado. Para isso são necessários os seguintes itens de informação: Data de Vencimento, Data de Pagamento, Descrição, Valor e Número da NFE que gerou a conta.</w:t>
+      </w:r>
+    </w:p>
+    <w:p>
+      <w:pPr>
+        <w:pStyle w:val="Text"/>
+      </w:pPr>
+      <w:r>
+        <w:t>RF_FF03 – Registrar entrada no caixa. O sistema permitirá o registro de entradas no caixa, será feito automaticamente durante a confirmação do pagamento de um pedido, mas poderá ser feito manualmente por outro motivo que deverá ser especificado. Para isso são necessários os seguintes itens de informação: Data, Hora, Valor, Descrição (caso necessite), Tipo de Entrada, Forma de Pagamento (se houver).</w:t>
+      </w:r>
+    </w:p>
+    <w:p>
+      <w:pPr>
+        <w:pStyle w:val="Text"/>
+      </w:pPr>
+      <w:r>
+        <w:t>RF_FF04 – Registrar saída no caixa. O sistema permitirá o registro de saídas no caixa, poderá ser feito automaticamente quando houver uma conta a pagar ou manualmente por um administrador. Para isso são necessários os seguintes itens de informação: Data, Hora, Valor, Descrição, Tipo de Saída.</w:t>
+      </w:r>
+    </w:p>
+    <w:p>
+      <w:pPr>
+        <w:pStyle w:val="Text"/>
+      </w:pPr>
+      <w:r>
+        <w:t>RF_FF05 – Gerar promoção. O sistema permitirá o registro de promoções em certos produtos que o usuário desejar. Para isso são necessários os seguintes itens de informação: Código do Produto, Data de Início, Data de Fim, Porcentagem de Desconto.</w:t>
+      </w:r>
+    </w:p>
+    <w:p>
+      <w:pPr>
+        <w:pStyle w:val="Text"/>
+      </w:pPr>
+      <w:r>
+        <w:t xml:space="preserve">RF_FF06 – Alterar Status. O usuário poderá alterar o status do pedido, variando entre as opções de status: Recebido, </w:t>
+      </w:r>
+      <w:proofErr w:type="gramStart"/>
+      <w:r>
+        <w:t>Em</w:t>
+      </w:r>
+      <w:proofErr w:type="gramEnd"/>
+      <w:r>
+        <w:t xml:space="preserve"> preparo, Em rota de entrega e Entregue. Para isso, são necessários os seguintes itens de informação: Identificação do Pedido, Status do pedido, Data, Hora.</w:t>
+      </w:r>
+    </w:p>
+    <w:p>
+      <w:pPr>
+        <w:pStyle w:val="Ttulo3"/>
+      </w:pPr>
+      <w:r>
+        <w:rPr>
+          <w:i/>
+        </w:rPr>
+        <w:lastRenderedPageBreak/>
         <w:t xml:space="preserve"> </w:t>
       </w:r>
       <w:r>
-        <w:rPr>
-          <w:b w:val="0"/>
-        </w:rPr>
-        <w:t xml:space="preserve">Número da </w:t>
-      </w:r>
-      <w:r>
-        <w:rPr>
-          <w:rFonts w:hint="eastAsia"/>
-          <w:b w:val="0"/>
-        </w:rPr>
-        <w:t>NFE que gerou a cont</w:t>
-      </w:r>
-      <w:r>
-        <w:rPr>
-          <w:b w:val="0"/>
-        </w:rPr>
-        <w:t>a.</w:t>
-      </w:r>
-    </w:p>
-    <w:p>
-      <w:pPr>
-        <w:pStyle w:val="Textuser"/>
-        <w:jc w:val="both"/>
-        <w:rPr>
-          <w:b w:val="0"/>
-        </w:rPr>
-      </w:pPr>
-    </w:p>
-    <w:p>
-      <w:pPr>
-        <w:pStyle w:val="Textuser"/>
-        <w:ind w:firstLine="709"/>
-        <w:jc w:val="both"/>
-        <w:rPr>
-          <w:b w:val="0"/>
-        </w:rPr>
-      </w:pPr>
-      <w:r>
-        <w:rPr>
-          <w:b w:val="0"/>
-        </w:rPr>
-        <w:t>RF_FF03 – Registrar</w:t>
-      </w:r>
-      <w:r>
-        <w:rPr>
-          <w:rFonts w:hint="eastAsia"/>
-          <w:b w:val="0"/>
+        <w:t>Funções Básicas</w:t>
+      </w:r>
+    </w:p>
+    <w:p>
+      <w:pPr>
+        <w:pStyle w:val="Text"/>
+      </w:pPr>
+      <w:r>
+        <w:t>Refere-se às operações CRUD (inserção, consulta, edição e exclusão) necessárias para a manutenção de dados. São elas:</w:t>
+      </w:r>
+    </w:p>
+    <w:p>
+      <w:pPr>
+        <w:pStyle w:val="Text"/>
+      </w:pPr>
+      <w:r>
+        <w:t>RF_FB01 – Manter Clientes. Itens de informação necessários: CPF, Nome, Endereço, Data de Nascimento, E-mail e Telefones.</w:t>
+      </w:r>
+    </w:p>
+    <w:p>
+      <w:pPr>
+        <w:pStyle w:val="Text"/>
+      </w:pPr>
+      <w:r>
+        <w:t>RF_FB02 – Manter Funcionário. Itens de informação necessários: CPF, Nome, Endereço, Data de Nascimento, Cargo, Salário, E-mail e Telefones.</w:t>
+      </w:r>
+    </w:p>
+    <w:p>
+      <w:pPr>
+        <w:pStyle w:val="Text"/>
+      </w:pPr>
+      <w:r>
+        <w:t>RF_FB03 – Manter Ingredientes. Itens de informação necessários: Código, Nome do Produto, Preço Unitário, Quantidade em Estoque.</w:t>
+      </w:r>
+    </w:p>
+    <w:p>
+      <w:pPr>
+        <w:pStyle w:val="Text"/>
+      </w:pPr>
+      <w:r>
+        <w:t>RF_FB03 – Manter Produtos. Itens de informação necessários: Código, Descrição, Tipo de Item, Nome do Item, Preço Unitário, Quantidade em Estoque, Em Promoção.</w:t>
+      </w:r>
+    </w:p>
+    <w:p>
+      <w:pPr>
+        <w:pStyle w:val="Ttulo3"/>
+      </w:pPr>
+      <w:r>
+        <w:rPr>
+          <w:i/>
         </w:rPr>
         <w:t xml:space="preserve"> </w:t>
       </w:r>
       <w:r>
-        <w:rPr>
-          <w:b w:val="0"/>
-        </w:rPr>
-        <w:t>entrada no caixa. O sistema p</w:t>
-      </w:r>
-      <w:r>
-        <w:rPr>
-          <w:rFonts w:hint="eastAsia"/>
-          <w:b w:val="0"/>
-        </w:rPr>
-        <w:t>ermiti</w:t>
-      </w:r>
-      <w:r>
-        <w:rPr>
-          <w:rFonts w:eastAsia="DengXian"/>
-          <w:b w:val="0"/>
-        </w:rPr>
-        <w:t>rá</w:t>
-      </w:r>
-      <w:r>
-        <w:rPr>
-          <w:rFonts w:hint="eastAsia"/>
-          <w:b w:val="0"/>
-        </w:rPr>
-        <w:t xml:space="preserve"> o registro de </w:t>
-      </w:r>
-      <w:r>
-        <w:rPr>
-          <w:b w:val="0"/>
-        </w:rPr>
-        <w:t>entradas no caixa, será feito automaticamente durante a confirmação do pagamento de um pedido, mas poderá ser feito manualmente por outro motivo que deverá ser especificado</w:t>
-      </w:r>
-      <w:r>
-        <w:rPr>
-          <w:rFonts w:hint="eastAsia"/>
-          <w:b w:val="0"/>
-        </w:rPr>
+        <w:t>Funções de Saída</w:t>
+      </w:r>
+    </w:p>
+    <w:p>
+      <w:pPr>
+        <w:pStyle w:val="Text"/>
+      </w:pPr>
+      <w:r>
+        <w:t xml:space="preserve">RF_FS01 – Gerar Relatório de Fluxo de Caixa. </w:t>
+      </w:r>
+    </w:p>
+    <w:p>
+      <w:pPr>
+        <w:pStyle w:val="Text"/>
+      </w:pPr>
+      <w:r>
+        <w:t>Filtro: Período.</w:t>
+      </w:r>
+    </w:p>
+    <w:p>
+      <w:pPr>
+        <w:pStyle w:val="Text"/>
+      </w:pPr>
+      <w:r>
+        <w:t>Itens de informação exibidos: Histórico de Entradas e Saídas, Relação de Ganhos e Despesas.</w:t>
+      </w:r>
+    </w:p>
+    <w:p>
+      <w:pPr>
+        <w:pStyle w:val="Text"/>
+      </w:pPr>
+      <w:r>
+        <w:t>RF_FS02 – Exibir Pedido. Itens de informação exibidos: Identificação do Pedido, Data, Hora, Valor, Status e Endereço a ser entregue.</w:t>
+      </w:r>
+    </w:p>
+    <w:p>
+      <w:pPr>
+        <w:pStyle w:val="Text"/>
+      </w:pPr>
+      <w:r>
+        <w:t>RF_FS03 – Exibir Entradas e Saídas.</w:t>
+      </w:r>
+    </w:p>
+    <w:p>
+      <w:pPr>
+        <w:pStyle w:val="Text"/>
+      </w:pPr>
+      <w:r>
+        <w:t>Filtro: período.</w:t>
+      </w:r>
+    </w:p>
+    <w:p>
+      <w:pPr>
+        <w:pStyle w:val="Text"/>
+      </w:pPr>
+      <w:r>
+        <w:t>Itens de informação exibidos: Data, Hora, Valor, Descrição e Tipo de Entrada ou Saída.</w:t>
+      </w:r>
+    </w:p>
+    <w:p>
+      <w:pPr>
+        <w:pStyle w:val="Text"/>
+      </w:pPr>
+    </w:p>
+    <w:p>
+      <w:pPr>
+        <w:pStyle w:val="Ttulo2"/>
+      </w:pPr>
+      <w:r>
+        <w:t>Regras do Negócio</w:t>
+      </w:r>
+    </w:p>
+    <w:p>
+      <w:pPr>
+        <w:pStyle w:val="Text"/>
+      </w:pPr>
+      <w:r>
+        <w:t xml:space="preserve">O valor do frete será </w:t>
+      </w:r>
+      <w:r>
+        <w:t xml:space="preserve">calculado de acordo com a distância, onde pedidos </w:t>
+      </w:r>
+      <w:r>
+        <w:t xml:space="preserve">em até 10 quilômetros </w:t>
+      </w:r>
+      <w:r>
+        <w:t xml:space="preserve">de distância terão um custo </w:t>
+      </w:r>
+      <w:r>
+        <w:t xml:space="preserve">fixo </w:t>
+      </w:r>
+      <w:r>
+        <w:t>de cinco reais</w:t>
+      </w:r>
+      <w:r>
+        <w:t>, caso a distância exceda esse limite, será cobrada uma taxa de cinquenta centavos para cada quilômetro</w:t>
+      </w:r>
+      <w:r>
+        <w:t>.</w:t>
+      </w:r>
+      <w:r>
+        <w:t xml:space="preserve"> </w:t>
+      </w:r>
+    </w:p>
+    <w:p>
+      <w:pPr>
+        <w:pStyle w:val="Text"/>
+      </w:pPr>
+      <w:r>
+        <w:t xml:space="preserve">Os pedidos </w:t>
+      </w:r>
+      <w:r>
+        <w:t xml:space="preserve">de delivery poderão ser pagos somente por meio virtual, impossibilitando que motoboys </w:t>
+      </w:r>
+      <w:r>
+        <w:t>recebam o pagamento, seja ele via cédulas físicas ou pagamento via cartão através de maquininhas.</w:t>
+      </w:r>
+    </w:p>
+    <w:p>
+      <w:pPr>
+        <w:pStyle w:val="Text"/>
+        <w:rPr>
+          <w:iCs w:val="0"/>
+          <w:shd w:val="clear" w:color="auto" w:fill="00FF00"/>
+        </w:rPr>
+      </w:pPr>
+      <w:r>
+        <w:lastRenderedPageBreak/>
+        <w:t>Os alunos do IFSP receberão um desconto de dez porcento no valor final do pedido.</w:t>
+      </w:r>
+      <w:r>
+        <w:rPr>
+          <w:iCs w:val="0"/>
+          <w:shd w:val="clear" w:color="auto" w:fill="00FF00"/>
+        </w:rPr>
+        <w:t xml:space="preserve"> </w:t>
+      </w:r>
+    </w:p>
+    <w:p>
+      <w:pPr>
+        <w:pStyle w:val="Text"/>
+        <w:rPr>
+          <w:shd w:val="clear" w:color="auto" w:fill="00FF00"/>
+        </w:rPr>
+      </w:pPr>
+    </w:p>
+    <w:p>
+      <w:pPr>
+        <w:pStyle w:val="Ttulo2"/>
+      </w:pPr>
+      <w:r>
+        <w:t>Perspectiva do produto / Requisitos não funcionais</w:t>
+      </w:r>
+    </w:p>
+    <w:p>
+      <w:pPr>
+        <w:pStyle w:val="Text"/>
+      </w:pPr>
+      <w:r>
+        <w:t xml:space="preserve">O sistema da </w:t>
+      </w:r>
+      <w:r>
+        <w:t>Sakai Burguer</w:t>
+      </w:r>
+      <w:r>
+        <w:t xml:space="preserve"> será desenvolvido em ambiente Java, com </w:t>
+      </w:r>
+      <w:proofErr w:type="spellStart"/>
+      <w:r>
+        <w:t>x</w:t>
+      </w:r>
+      <w:r>
+        <w:t>HTML</w:t>
+      </w:r>
+      <w:proofErr w:type="spellEnd"/>
+      <w:r>
+        <w:t xml:space="preserve">, CSS e Javascript para a parte visual e banco de dados em </w:t>
+      </w:r>
+      <w:r>
+        <w:t>PostgreSQL</w:t>
+      </w:r>
+      <w:r>
         <w:t xml:space="preserve">. </w:t>
       </w:r>
       <w:r>
-        <w:rPr>
-          <w:b w:val="0"/>
-        </w:rPr>
-        <w:t>Para isso são necessários os seguintes itens de informação: Data, Hora, Valor, Descrição (caso necessite), Tipo de Entrada, Forma de Pagamento (se houver).</w:t>
-      </w:r>
-    </w:p>
-    <w:p>
-      <w:pPr>
-        <w:pStyle w:val="Textuser"/>
-        <w:jc w:val="both"/>
-        <w:rPr>
-          <w:b w:val="0"/>
-        </w:rPr>
-      </w:pPr>
-    </w:p>
-    <w:p>
-      <w:pPr>
-        <w:pStyle w:val="Textuser"/>
-        <w:ind w:firstLine="709"/>
-        <w:jc w:val="both"/>
-        <w:rPr>
-          <w:b w:val="0"/>
-        </w:rPr>
-      </w:pPr>
-      <w:r>
-        <w:rPr>
-          <w:b w:val="0"/>
-        </w:rPr>
-        <w:t>RF_FF04 – Registrar</w:t>
-      </w:r>
-      <w:r>
-        <w:rPr>
-          <w:rFonts w:hint="eastAsia"/>
-          <w:b w:val="0"/>
+        <w:t xml:space="preserve">O produto possuirá comunicação com sistemas de pagamento para </w:t>
+      </w:r>
+      <w:r>
+        <w:t>suporte dos pedidos via delivery</w:t>
+      </w:r>
+      <w:r>
+        <w:t xml:space="preserve">. Além disso, haverá a utilização </w:t>
+      </w:r>
+      <w:r>
+        <w:t xml:space="preserve">de um sistema para </w:t>
+      </w:r>
+      <w:r>
+        <w:t xml:space="preserve">geração </w:t>
+      </w:r>
+      <w:r>
+        <w:t>de notas fiscais.</w:t>
+      </w:r>
+    </w:p>
+    <w:p>
+      <w:pPr>
+        <w:pStyle w:val="Text"/>
+      </w:pPr>
+      <w:r>
+        <w:t xml:space="preserve">O produto será </w:t>
+      </w:r>
+      <w:r>
+        <w:t>o primeiro a ser desenvolvido e implementado para a empresa, possui formato padrão para um site do ramo alimentício, com barras de rolagens, relatórios com o nome da empresa e o título do relatório, mensagens com botões em português.</w:t>
+      </w:r>
+    </w:p>
+    <w:p>
+      <w:pPr>
+        <w:pStyle w:val="Text"/>
+      </w:pPr>
+      <w:r>
+        <w:rPr>
+          <w:highlight w:val="yellow"/>
+        </w:rPr>
+        <w:t>Quanto às limitações aos usuários, o sistema propiciará a execução em três níveis, sendo o 1º</w:t>
+      </w:r>
+      <w:r>
+        <w:rPr>
+          <w:highlight w:val="yellow"/>
         </w:rPr>
         <w:t xml:space="preserve"> </w:t>
       </w:r>
       <w:r>
         <w:rPr>
-          <w:b w:val="0"/>
-        </w:rPr>
-        <w:t>saída no caixa. O sistema p</w:t>
-      </w:r>
-      <w:r>
-        <w:rPr>
-          <w:rFonts w:hint="eastAsia"/>
-          <w:b w:val="0"/>
-        </w:rPr>
-        <w:t>ermiti</w:t>
-      </w:r>
-      <w:r>
-        <w:rPr>
-          <w:rFonts w:eastAsia="DengXian"/>
-          <w:b w:val="0"/>
-        </w:rPr>
-        <w:t>rá</w:t>
-      </w:r>
-      <w:r>
-        <w:rPr>
-          <w:rFonts w:hint="eastAsia"/>
-          <w:b w:val="0"/>
-        </w:rPr>
-        <w:t xml:space="preserve"> o registro de </w:t>
-      </w:r>
-      <w:r>
-        <w:rPr>
-          <w:b w:val="0"/>
-        </w:rPr>
-        <w:t>saídas no caixa, poderá ser feito automaticamente quando houver uma conta a pagar ou manualmente por um administrador</w:t>
-      </w:r>
-      <w:r>
-        <w:rPr>
-          <w:rFonts w:hint="eastAsia"/>
-          <w:b w:val="0"/>
-        </w:rPr>
-        <w:t xml:space="preserve">. </w:t>
-      </w:r>
-      <w:r>
-        <w:rPr>
-          <w:b w:val="0"/>
-        </w:rPr>
-        <w:t>Para isso são necessários os seguintes itens de informação: Data, Hora, Valor, Descrição, Tipo de Saída.</w:t>
-      </w:r>
-    </w:p>
-    <w:p>
-      <w:pPr>
-        <w:pStyle w:val="Textuser"/>
-        <w:ind w:firstLine="709"/>
-        <w:jc w:val="both"/>
-        <w:rPr>
-          <w:b w:val="0"/>
-        </w:rPr>
-      </w:pPr>
-    </w:p>
-    <w:p>
-      <w:pPr>
-        <w:pStyle w:val="Textuser"/>
-        <w:ind w:firstLine="709"/>
-        <w:jc w:val="both"/>
-        <w:rPr>
-          <w:b w:val="0"/>
-        </w:rPr>
-      </w:pPr>
-      <w:r>
-        <w:rPr>
-          <w:b w:val="0"/>
-        </w:rPr>
-        <w:t>RF_FF05 – Gerar promoção. O sistema p</w:t>
-      </w:r>
-      <w:r>
-        <w:rPr>
-          <w:rFonts w:hint="eastAsia"/>
-          <w:b w:val="0"/>
-        </w:rPr>
-        <w:t>ermiti</w:t>
-      </w:r>
-      <w:r>
-        <w:rPr>
-          <w:rFonts w:eastAsia="DengXian"/>
-          <w:b w:val="0"/>
-        </w:rPr>
-        <w:t>rá</w:t>
-      </w:r>
-      <w:r>
-        <w:rPr>
-          <w:rFonts w:hint="eastAsia"/>
-          <w:b w:val="0"/>
-        </w:rPr>
-        <w:t xml:space="preserve"> o registro de</w:t>
-      </w:r>
-      <w:r>
-        <w:rPr>
-          <w:b w:val="0"/>
-        </w:rPr>
-        <w:t xml:space="preserve"> promoções em certos produtos que o usuário desejar</w:t>
-      </w:r>
-      <w:r>
-        <w:rPr>
-          <w:rFonts w:hint="eastAsia"/>
-          <w:b w:val="0"/>
-        </w:rPr>
-        <w:t xml:space="preserve">. </w:t>
-      </w:r>
-      <w:r>
-        <w:rPr>
-          <w:b w:val="0"/>
-        </w:rPr>
-        <w:t>Para isso são necessários os seguintes itens de informação: Código do Produto, Data de Início, Data de Fim, Porcentagem de Desconto.</w:t>
-      </w:r>
-    </w:p>
-    <w:p>
-      <w:pPr>
-        <w:pStyle w:val="Textuser"/>
-        <w:ind w:firstLine="709"/>
-        <w:jc w:val="both"/>
-        <w:rPr>
-          <w:b w:val="0"/>
-        </w:rPr>
-      </w:pPr>
-    </w:p>
-    <w:p>
-      <w:pPr>
-        <w:pStyle w:val="Textuser"/>
-        <w:ind w:firstLine="709"/>
-        <w:jc w:val="both"/>
-        <w:rPr>
-          <w:b w:val="0"/>
-        </w:rPr>
-      </w:pPr>
-      <w:r>
-        <w:rPr>
-          <w:b w:val="0"/>
-        </w:rPr>
-        <w:t xml:space="preserve">RF_FF05 – Alterar Status. O usuário poderá alterar o status do pedido, variando entre as opções de status: Recebido, </w:t>
-      </w:r>
-      <w:proofErr w:type="gramStart"/>
-      <w:r>
-        <w:rPr>
-          <w:b w:val="0"/>
-        </w:rPr>
-        <w:t>Em</w:t>
-      </w:r>
-      <w:proofErr w:type="gramEnd"/>
-      <w:r>
-        <w:rPr>
-          <w:b w:val="0"/>
-        </w:rPr>
-        <w:t xml:space="preserve"> preparo, Em rota de entrega e Entregue</w:t>
-      </w:r>
-      <w:r>
-        <w:rPr>
-          <w:rFonts w:hint="eastAsia"/>
-          <w:b w:val="0"/>
-        </w:rPr>
-        <w:t xml:space="preserve">. </w:t>
-      </w:r>
-      <w:r>
-        <w:rPr>
-          <w:b w:val="0"/>
-        </w:rPr>
-        <w:t>Para isso, são necessários os seguintes itens de informação: Identificação do Pedido, Status do pedido, Data, Hora.</w:t>
-      </w:r>
-    </w:p>
-    <w:p>
-      <w:pPr>
-        <w:pStyle w:val="Textuser"/>
-        <w:jc w:val="both"/>
-      </w:pPr>
-    </w:p>
-    <w:p>
-      <w:pPr>
-        <w:pStyle w:val="Ttulo3"/>
-      </w:pPr>
-      <w:r>
-        <w:rPr>
-          <w:i/>
-        </w:rPr>
+          <w:highlight w:val="yellow"/>
+        </w:rPr>
+        <w:t>nível de acesso total que será para Sócios (Gerentes) e coordenadores, o 2º nível será para os funcionários (recepcionistas e cozinheiros), que contemplará os recursos de cadastro, consultas e movimento de pedidos e cadastro de entradas no caixa, não estando disponível emissão de relatórios, cadastro e consulta de saídas do caixa, consultas de entradas do caixa, edição de cardápio e promoções, cadastro e edição de funcionários e administradores, que serão funcionalidades exclusivas do nível 1. O 3º nível será para o cliente, que contemplará os recursos de cadastro de pedido, cadastro de usuário comum, acompanhamento de pedido, as demais funcionalidades somente estarão disponíveis para os níveis 1 e 2.</w:t>
+      </w:r>
+    </w:p>
+    <w:p>
+      <w:pPr>
+        <w:pStyle w:val="Text"/>
+      </w:pPr>
+      <w:r>
+        <w:t xml:space="preserve">A interface será amigável com o usuário, contendo menus de acessos as operações e avisos aos usuários </w:t>
+      </w:r>
+      <w:r>
+        <w:t>quanto houver</w:t>
+      </w:r>
+      <w:r>
+        <w:t xml:space="preserve"> ocorrência de erros.</w:t>
+      </w:r>
+    </w:p>
+    <w:p>
+      <w:pPr>
+        <w:pStyle w:val="Text"/>
+      </w:pPr>
+      <w:r>
+        <w:t>Todas as telas terão o mesmo padrão, facilitando a comunicação usuários/sistema.</w:t>
+      </w:r>
+      <w:r>
+        <w:t xml:space="preserve"> Além disso, o sistema será responsivo, </w:t>
+      </w:r>
+      <w:r>
+        <w:t>sendo adaptável para as diversas resoluções que o usuário buscar.</w:t>
+      </w:r>
+    </w:p>
+    <w:p>
+      <w:pPr>
+        <w:pStyle w:val="Text"/>
+      </w:pPr>
+    </w:p>
+    <w:p>
+      <w:pPr>
+        <w:pStyle w:val="Ttulo2"/>
+      </w:pPr>
+      <w:r>
+        <w:t>Restrições, Suposições e Dependências</w:t>
+      </w:r>
+    </w:p>
+    <w:p>
+      <w:pPr>
+        <w:pStyle w:val="Text"/>
+      </w:pPr>
+      <w:r>
+        <w:t xml:space="preserve">Para garantir a segurança e a integridade dos dados armazenados no sistema </w:t>
+      </w:r>
+      <w:r>
+        <w:t xml:space="preserve">desenvolvido para a </w:t>
+      </w:r>
+      <w:r>
+        <w:t>"</w:t>
+      </w:r>
+      <w:r>
+        <w:t>Sakai Burguer</w:t>
+      </w:r>
+      <w:r>
+        <w:t xml:space="preserve">", algumas medidas e requisitos técnicos precisam </w:t>
+      </w:r>
+      <w:r>
+        <w:lastRenderedPageBreak/>
+        <w:t>ser rigorosamente seguidos:</w:t>
+      </w:r>
+    </w:p>
+    <w:p>
+      <w:pPr>
+        <w:pStyle w:val="Text"/>
+      </w:pPr>
+      <w:r>
+        <w:t>A utilização inadequada do sistema (preenchimento de informações incorretamente) poderá gerar problemas, sugere-se sempre que faça uma checagem após o preenchimento de informações, antes de salvar qualquer modificação.</w:t>
+      </w:r>
+    </w:p>
+    <w:p>
+      <w:pPr>
+        <w:pStyle w:val="Text"/>
+      </w:pPr>
+      <w:r>
+        <w:t>Para que o sistema tenha um bom desempenho, é necessário no mínimo um processador de 2.3Ghz, HD de 256 Gb e periféricos (mouse, teclado). Não existem limites de memória para acesso ao sistema, recomenda-se no mínimo 4 Gb (RAM).</w:t>
+      </w:r>
+    </w:p>
+    <w:p>
+      <w:pPr>
+        <w:pStyle w:val="Text"/>
+      </w:pPr>
+      <w:r>
+        <w:t>A funcionalidade completa do sistema depende da disponibilidade dos serviços de nuvem para hospedagem e armazenamento de dados. Qualquer interrupção nesses serviços pode afetar a operação do sistema.</w:t>
+      </w:r>
+    </w:p>
+    <w:p>
+      <w:pPr>
+        <w:pStyle w:val="Text"/>
+      </w:pPr>
+      <w:r>
+        <w:t>Uma conexão de internet estável é crucial para a comunicação entre os componentes do sistema e para o acesso remoto pelos usuários autorizados.</w:t>
+      </w:r>
+    </w:p>
+    <w:p>
+      <w:pPr>
+        <w:pStyle w:val="Text"/>
+      </w:pPr>
+      <w:r>
+        <w:t>Presume-se que a manutenção regular do hardware e software será realizada para prevenir falhas e manter o sistema em funcionamento otimizado.</w:t>
+      </w:r>
+    </w:p>
+    <w:p>
+      <w:pPr>
+        <w:pStyle w:val="Text"/>
+      </w:pPr>
+      <w:r>
+        <w:t xml:space="preserve">O cumprimento destas determinações é vital para o funcionamento eficiente e seguro do sistema </w:t>
+      </w:r>
+      <w:r>
+        <w:t>desenvolvido para</w:t>
+      </w:r>
+      <w:r>
+        <w:t xml:space="preserve"> a</w:t>
+      </w:r>
+      <w:r>
         <w:t xml:space="preserve"> </w:t>
       </w:r>
       <w:r>
-        <w:t>Funções Básicas</w:t>
-      </w:r>
-    </w:p>
-    <w:p>
-      <w:pPr>
-        <w:pStyle w:val="Textuser"/>
-        <w:jc w:val="both"/>
-        <w:rPr>
-          <w:b w:val="0"/>
-        </w:rPr>
-      </w:pPr>
-    </w:p>
-    <w:p>
-      <w:pPr>
-        <w:pStyle w:val="Textuser"/>
-        <w:jc w:val="both"/>
-        <w:rPr>
-          <w:b w:val="0"/>
-        </w:rPr>
-      </w:pPr>
-      <w:r>
-        <w:rPr>
-          <w:b w:val="0"/>
-        </w:rPr>
-        <w:tab/>
-        <w:t>Refere-se às operações CRUD (inserção, consulta, edição e exclusão) necessárias para a manutenção de dados. São elas:</w:t>
-      </w:r>
-    </w:p>
-    <w:p>
-      <w:pPr>
-        <w:pStyle w:val="Textuser"/>
-        <w:jc w:val="both"/>
-        <w:rPr>
-          <w:b w:val="0"/>
-        </w:rPr>
-      </w:pPr>
-    </w:p>
-    <w:p>
-      <w:pPr>
-        <w:pStyle w:val="Textuser"/>
-        <w:jc w:val="both"/>
-        <w:rPr>
-          <w:b w:val="0"/>
-        </w:rPr>
-      </w:pPr>
-      <w:r>
-        <w:rPr>
-          <w:b w:val="0"/>
-        </w:rPr>
-        <w:lastRenderedPageBreak/>
-        <w:tab/>
-        <w:t>RF_FB01 – Manter Clientes. Itens de informação necessários: CPF, Nome, Endereço, Data de Nascimento, E-mail e Telefones.</w:t>
-      </w:r>
-    </w:p>
-    <w:p>
-      <w:pPr>
-        <w:pStyle w:val="Textuser"/>
-        <w:jc w:val="both"/>
-        <w:rPr>
-          <w:b w:val="0"/>
-        </w:rPr>
-      </w:pPr>
-    </w:p>
-    <w:p>
-      <w:pPr>
-        <w:pStyle w:val="Textuser"/>
-        <w:jc w:val="both"/>
-        <w:rPr>
-          <w:b w:val="0"/>
-        </w:rPr>
-      </w:pPr>
-      <w:r>
-        <w:rPr>
-          <w:b w:val="0"/>
-        </w:rPr>
-        <w:tab/>
-        <w:t>RF_FB02 – Manter Funcionário. Itens de informação necessários: CPF, Nome, Endereço, Data de Nascimento, Cargo, Salário, E-mail e Telefones.</w:t>
-      </w:r>
-    </w:p>
-    <w:p>
-      <w:pPr>
-        <w:pStyle w:val="Textuser"/>
-        <w:jc w:val="both"/>
-        <w:rPr>
-          <w:b w:val="0"/>
-        </w:rPr>
-      </w:pPr>
-    </w:p>
-    <w:p>
-      <w:pPr>
-        <w:pStyle w:val="Textuser"/>
-        <w:jc w:val="both"/>
-        <w:rPr>
-          <w:b w:val="0"/>
-        </w:rPr>
-      </w:pPr>
-      <w:r>
-        <w:rPr>
-          <w:b w:val="0"/>
-        </w:rPr>
-        <w:tab/>
-        <w:t>RF_FB03 – Manter Ingredientes. Itens de informação necessários: Código, Nome do Produto, Preço Unitário, Quantidade em Estoque.</w:t>
-      </w:r>
-    </w:p>
-    <w:p>
-      <w:pPr>
-        <w:pStyle w:val="Textuser"/>
-        <w:jc w:val="both"/>
-        <w:rPr>
-          <w:b w:val="0"/>
-        </w:rPr>
-      </w:pPr>
-    </w:p>
-    <w:p>
-      <w:pPr>
-        <w:pStyle w:val="Textuser"/>
-        <w:jc w:val="both"/>
-        <w:rPr>
-          <w:b w:val="0"/>
-        </w:rPr>
-      </w:pPr>
-      <w:r>
-        <w:rPr>
-          <w:b w:val="0"/>
-        </w:rPr>
-        <w:tab/>
-        <w:t>RF_FB03 – Manter Produtos. Itens de informação necessários: Código, Descrição, Tipo de Item, Nome do Item, Preço Unitário, Quantidade em Estoque, Em Promoção.</w:t>
-      </w:r>
-    </w:p>
-    <w:p>
-      <w:pPr>
-        <w:pStyle w:val="Textuser"/>
-        <w:jc w:val="both"/>
-        <w:rPr>
-          <w:b w:val="0"/>
-        </w:rPr>
-      </w:pPr>
-    </w:p>
-    <w:p>
-      <w:pPr>
-        <w:pStyle w:val="Ttulo3"/>
-      </w:pPr>
-      <w:r>
-        <w:rPr>
-          <w:i/>
-        </w:rPr>
-        <w:t xml:space="preserve"> </w:t>
-      </w:r>
-      <w:r>
-        <w:t>Funções de Saída</w:t>
-      </w:r>
-    </w:p>
-    <w:p>
-      <w:pPr>
-        <w:pStyle w:val="Textuser"/>
-        <w:jc w:val="both"/>
-        <w:rPr>
-          <w:b w:val="0"/>
-        </w:rPr>
-      </w:pPr>
-    </w:p>
-    <w:p>
-      <w:pPr>
-        <w:pStyle w:val="Textuser"/>
-        <w:jc w:val="both"/>
-        <w:rPr>
-          <w:b w:val="0"/>
-        </w:rPr>
-      </w:pPr>
-      <w:r>
-        <w:rPr>
-          <w:b w:val="0"/>
-        </w:rPr>
-        <w:tab/>
-        <w:t xml:space="preserve">RF_FS01 – Gerar Relatório de Fluxo de Caixa. </w:t>
-      </w:r>
-    </w:p>
-    <w:p>
-      <w:pPr>
-        <w:pStyle w:val="Textuser"/>
-        <w:ind w:firstLine="709"/>
-        <w:jc w:val="both"/>
-        <w:rPr>
-          <w:b w:val="0"/>
-        </w:rPr>
-      </w:pPr>
-      <w:r>
-        <w:rPr>
-          <w:b w:val="0"/>
-        </w:rPr>
-        <w:t>Filtro: Período.</w:t>
-      </w:r>
-    </w:p>
-    <w:p>
-      <w:pPr>
-        <w:pStyle w:val="Textuser"/>
-        <w:ind w:firstLine="709"/>
-        <w:jc w:val="both"/>
-        <w:rPr>
-          <w:b w:val="0"/>
-        </w:rPr>
-      </w:pPr>
-      <w:r>
-        <w:rPr>
-          <w:b w:val="0"/>
-        </w:rPr>
-        <w:t>Itens de informação exibidos: Histórico de Entradas e Saídas, Relação de Ganhos e Despesas.</w:t>
-      </w:r>
-    </w:p>
-    <w:p>
-      <w:pPr>
-        <w:pStyle w:val="Textuser"/>
-        <w:jc w:val="both"/>
-        <w:rPr>
-          <w:b w:val="0"/>
-        </w:rPr>
-      </w:pPr>
-    </w:p>
-    <w:p>
-      <w:pPr>
-        <w:pStyle w:val="Textuser"/>
-        <w:jc w:val="both"/>
-        <w:rPr>
-          <w:b w:val="0"/>
-        </w:rPr>
-      </w:pPr>
-      <w:r>
-        <w:rPr>
-          <w:b w:val="0"/>
-        </w:rPr>
-        <w:tab/>
-        <w:t>RF_FS02 – Exibir Pedido. Itens de informação exibidos: Identificação do Pedido, Data, Hora, Valor, Status e Endereço a ser entregue.</w:t>
-      </w:r>
-    </w:p>
-    <w:p>
-      <w:pPr>
-        <w:pStyle w:val="Textuser"/>
-        <w:jc w:val="both"/>
-        <w:rPr>
-          <w:b w:val="0"/>
-        </w:rPr>
-      </w:pPr>
-    </w:p>
-    <w:p>
-      <w:pPr>
-        <w:pStyle w:val="Textuser"/>
-        <w:jc w:val="both"/>
-        <w:rPr>
-          <w:b w:val="0"/>
-        </w:rPr>
-      </w:pPr>
-      <w:r>
-        <w:rPr>
-          <w:b w:val="0"/>
-        </w:rPr>
-        <w:tab/>
-        <w:t>RF_FS03 – Exibir Entradas e Saídas.</w:t>
-      </w:r>
-    </w:p>
-    <w:p>
-      <w:pPr>
-        <w:pStyle w:val="Textuser"/>
-        <w:ind w:firstLine="709"/>
-        <w:jc w:val="both"/>
-        <w:rPr>
-          <w:b w:val="0"/>
-        </w:rPr>
-      </w:pPr>
-      <w:r>
-        <w:rPr>
-          <w:b w:val="0"/>
-        </w:rPr>
-        <w:t>Filtro: período.</w:t>
-      </w:r>
-    </w:p>
-    <w:p>
-      <w:pPr>
-        <w:pStyle w:val="Textuser"/>
-        <w:ind w:firstLine="709"/>
-        <w:jc w:val="both"/>
-        <w:rPr>
-          <w:b w:val="0"/>
-        </w:rPr>
-      </w:pPr>
-      <w:r>
-        <w:rPr>
-          <w:b w:val="0"/>
-        </w:rPr>
-        <w:t>Itens de informação exibidos: Data, Hora, Valor, Descrição e Tipo de Entrada ou Saída.</w:t>
-      </w:r>
-    </w:p>
-    <w:p>
-      <w:pPr>
-        <w:pStyle w:val="Ttulo2"/>
-      </w:pPr>
-      <w:r>
-        <w:t>Regras do Negócio</w:t>
-      </w:r>
-    </w:p>
-    <w:p>
-      <w:pPr>
-        <w:pStyle w:val="Textbody"/>
-        <w:spacing w:line="360" w:lineRule="auto"/>
-        <w:jc w:val="both"/>
-      </w:pPr>
-      <w:r>
-        <w:rPr>
-          <w:rFonts w:ascii="Arial" w:eastAsia="Arial" w:hAnsi="Arial" w:cs="Arial"/>
-          <w:iCs/>
-          <w:shd w:val="clear" w:color="auto" w:fill="00FF00"/>
-        </w:rPr>
-        <w:t>&lt;As regras de negócio são restrições/premissas necessárias para o negócio “acontecer”. Regra de negócio é o que define a forma de fazer o negócio, refletindo a política interna, o processo definido e/ou as regras básicas de conduta. Ou seja, é um conjunto de instruções que os usuários já seguem e que o sistema a ser desenvolvido deve contemplar. Restrições, validações, condições e exceções do processo são exemplos clássicos de regras de negócio. Exemplos: somente serão aceitos pagamentos em espécie (não serão aceitos cartões de crédito, cartão de débito ou cheque); clientes que comprarem 4 livros ganharão mais um (esta promoção terá data para término). &gt;</w:t>
-      </w:r>
-    </w:p>
-    <w:p>
-      <w:pPr>
-        <w:pStyle w:val="Ttulo2"/>
-      </w:pPr>
-      <w:r>
-        <w:t>Perspectiva do produto / Requisitos não funcionais</w:t>
-      </w:r>
-    </w:p>
-    <w:p>
-      <w:pPr>
-        <w:pStyle w:val="Text"/>
-      </w:pPr>
-      <w:r>
-        <w:rPr>
-          <w:shd w:val="clear" w:color="auto" w:fill="00FF00"/>
-        </w:rPr>
-        <w:t xml:space="preserve">&lt;Devem ser descritos os requisitos de interfaces externas, os requisitos não funcionais. Assim, nessa seção o produto é colocado em perspectiva com outros </w:t>
-      </w:r>
-      <w:r>
-        <w:rPr>
-          <w:shd w:val="clear" w:color="auto" w:fill="00FF00"/>
-        </w:rPr>
-        <w:lastRenderedPageBreak/>
-        <w:t>produtos relacionados. Pode incluir: Interfaces do Sistema; Interfaces do Usuário; Interfaces de Hardware; Interfaces de Software; Interfaces de Comunicação; Limites de Memória; Operações; Requisitos para adaptação de situação, entre outros&gt;.</w:t>
-      </w:r>
-    </w:p>
-    <w:p>
-      <w:pPr>
-        <w:pStyle w:val="Text"/>
-      </w:pPr>
-    </w:p>
-    <w:p>
-      <w:pPr>
-        <w:pStyle w:val="Ttulo2"/>
-      </w:pPr>
-      <w:r>
-        <w:t>Restrições, Suposições e Dependências</w:t>
-      </w:r>
-    </w:p>
-    <w:p>
-      <w:pPr>
-        <w:pStyle w:val="Text"/>
-        <w:rPr>
-          <w:shd w:val="clear" w:color="auto" w:fill="00FF00"/>
-        </w:rPr>
-      </w:pPr>
-      <w:r>
-        <w:rPr>
-          <w:shd w:val="clear" w:color="auto" w:fill="00FF00"/>
-        </w:rPr>
-        <w:t>&lt;Deve fornecer uma descrição geral de qualquer outro item que limitará as opções do desenvolvedor e uma lista de fatores que afetam os requisitos expressos na ERS. &gt;</w:t>
+        <w:t>"</w:t>
+      </w:r>
+      <w:r>
+        <w:t>Sakai Burguer</w:t>
+      </w:r>
+      <w:r>
+        <w:t>". Qualquer desvio dessas práticas pode comprometer seriamente a operação e a integridade dos dados da empresa.</w:t>
       </w:r>
     </w:p>
     <w:p>

</xml_diff>

<commit_message>
Doc: DS and DC
</commit_message>
<xml_diff>
--- a/Documentacao/SakaiBurguer_Documentacao.docx
+++ b/Documentacao/SakaiBurguer_Documentacao.docx
@@ -3273,23 +3273,7 @@
           <w:rFonts w:ascii="Arial" w:eastAsia="Arial" w:hAnsi="Arial" w:cs="Arial"/>
           <w:color w:val="000000"/>
         </w:rPr>
-        <w:t xml:space="preserve">O sistema da Sakai Burguer será desenvolvido em ambiente Java, com </w:t>
-      </w:r>
-      <w:proofErr w:type="spellStart"/>
-      <w:r>
-        <w:rPr>
-          <w:rFonts w:ascii="Arial" w:eastAsia="Arial" w:hAnsi="Arial" w:cs="Arial"/>
-          <w:color w:val="000000"/>
-        </w:rPr>
-        <w:t>xHTML</w:t>
-      </w:r>
-      <w:proofErr w:type="spellEnd"/>
-      <w:r>
-        <w:rPr>
-          <w:rFonts w:ascii="Arial" w:eastAsia="Arial" w:hAnsi="Arial" w:cs="Arial"/>
-          <w:color w:val="000000"/>
-        </w:rPr>
-        <w:t>, CSS e Javascript para a parte visual e banco de dados em PostgreSQL. O produto possuirá comunicação com sistemas de pagamento para suporte dos pedidos via delivery. Além disso, haverá a utilização de um sistema para geração de notas fiscais.</w:t>
+        <w:t>O sistema da Sakai Burguer será desenvolvido em ambiente Java, com xHTML, CSS e Javascript para a parte visual e banco de dados em PostgreSQL. O produto possuirá comunicação com sistemas de pagamento para suporte dos pedidos via delivery. Além disso, haverá a utilização de um sistema para geração de notas fiscais.</w:t>
       </w:r>
     </w:p>
     <w:p>
@@ -10417,7 +10401,6 @@
           <w:color w:val="000000"/>
         </w:rPr>
       </w:pPr>
-      <w:proofErr w:type="spellStart"/>
       <w:r>
         <w:rPr>
           <w:rFonts w:ascii="Arial" w:eastAsia="Arial" w:hAnsi="Arial" w:cs="Arial"/>
@@ -10425,17 +10408,7 @@
           <w:bCs/>
           <w:color w:val="000000"/>
         </w:rPr>
-        <w:t>View</w:t>
-      </w:r>
-      <w:proofErr w:type="spellEnd"/>
-      <w:r>
-        <w:rPr>
-          <w:rFonts w:ascii="Arial" w:eastAsia="Arial" w:hAnsi="Arial" w:cs="Arial"/>
-          <w:b/>
-          <w:bCs/>
-          <w:color w:val="000000"/>
-        </w:rPr>
-        <w:t xml:space="preserve"> (Camada de apresentação):</w:t>
+        <w:t>View (Camada de apresentação):</w:t>
       </w:r>
       <w:r>
         <w:rPr>
@@ -10492,7 +10465,6 @@
           <w:color w:val="000000"/>
         </w:rPr>
       </w:pPr>
-      <w:proofErr w:type="spellStart"/>
       <w:r>
         <w:rPr>
           <w:rFonts w:ascii="Arial" w:eastAsia="Arial" w:hAnsi="Arial" w:cs="Arial"/>
@@ -10500,17 +10472,7 @@
           <w:bCs/>
           <w:color w:val="000000"/>
         </w:rPr>
-        <w:t>Controller</w:t>
-      </w:r>
-      <w:proofErr w:type="spellEnd"/>
-      <w:r>
-        <w:rPr>
-          <w:rFonts w:ascii="Arial" w:eastAsia="Arial" w:hAnsi="Arial" w:cs="Arial"/>
-          <w:b/>
-          <w:bCs/>
-          <w:color w:val="000000"/>
-        </w:rPr>
-        <w:t xml:space="preserve"> (camada e controle):</w:t>
+        <w:t>Controller (camada e controle):</w:t>
       </w:r>
       <w:r>
         <w:rPr>
@@ -10659,7 +10621,6 @@
         </w:rPr>
         <w:t>) para um formato de apresentação (</w:t>
       </w:r>
-      <w:proofErr w:type="spellStart"/>
       <w:r>
         <w:rPr>
           <w:rFonts w:ascii="Arial" w:eastAsia="Arial" w:hAnsi="Arial" w:cs="Arial"/>
@@ -10669,7 +10630,6 @@
         </w:rPr>
         <w:t>view</w:t>
       </w:r>
-      <w:proofErr w:type="spellEnd"/>
       <w:r>
         <w:rPr>
           <w:rFonts w:ascii="Arial" w:eastAsia="Arial" w:hAnsi="Arial" w:cs="Arial"/>
@@ -10695,7 +10655,6 @@
           <w:color w:val="000000"/>
         </w:rPr>
       </w:pPr>
-      <w:proofErr w:type="spellStart"/>
       <w:r>
         <w:rPr>
           <w:rFonts w:ascii="Arial" w:eastAsia="Arial" w:hAnsi="Arial" w:cs="Arial"/>
@@ -10703,17 +10662,7 @@
           <w:bCs/>
           <w:color w:val="000000"/>
         </w:rPr>
-        <w:t>Listener</w:t>
-      </w:r>
-      <w:proofErr w:type="spellEnd"/>
-      <w:r>
-        <w:rPr>
-          <w:rFonts w:ascii="Arial" w:eastAsia="Arial" w:hAnsi="Arial" w:cs="Arial"/>
-          <w:b/>
-          <w:bCs/>
-          <w:color w:val="000000"/>
-        </w:rPr>
-        <w:t>:</w:t>
+        <w:t>Listener:</w:t>
       </w:r>
       <w:r>
         <w:rPr>
@@ -10777,16 +10726,31 @@
           <w:color w:val="000000"/>
         </w:rPr>
       </w:pPr>
-      <w:r>
-        <w:rPr>
-          <w:noProof/>
+    </w:p>
+    <w:p>
+      <w:pPr>
+        <w:pBdr>
+          <w:top w:val="nil"/>
+          <w:left w:val="nil"/>
+          <w:bottom w:val="nil"/>
+          <w:right w:val="nil"/>
+          <w:between w:val="nil"/>
+        </w:pBdr>
+        <w:spacing w:after="120"/>
+        <w:jc w:val="center"/>
+        <w:rPr>
+          <w:color w:val="000000"/>
+        </w:rPr>
+      </w:pPr>
+      <w:r>
+        <w:rPr>
           <w:color w:val="000000"/>
         </w:rPr>
         <w:drawing>
-          <wp:inline distT="0" distB="0" distL="0" distR="0" wp14:anchorId="3A19B78F" wp14:editId="149836E9">
-            <wp:extent cx="4680000" cy="3156975"/>
-            <wp:effectExtent l="0" t="0" r="6350" b="5715"/>
-            <wp:docPr id="537071495" name="Imagem 1" descr="Diagrama&#10;&#10;Descrição gerada automaticamente"/>
+          <wp:inline distT="0" distB="0" distL="0" distR="0" wp14:anchorId="22FA1AEC" wp14:editId="30766CD7">
+            <wp:extent cx="5760085" cy="3885565"/>
+            <wp:effectExtent l="0" t="0" r="0" b="635"/>
+            <wp:docPr id="446601898" name="Imagem 1" descr="Diagrama&#10;&#10;Descrição gerada automaticamente"/>
             <wp:cNvGraphicFramePr>
               <a:graphicFrameLocks xmlns:a="http://schemas.openxmlformats.org/drawingml/2006/main" noChangeAspect="1"/>
             </wp:cNvGraphicFramePr>
@@ -10794,7 +10758,7 @@
               <a:graphicData uri="http://schemas.openxmlformats.org/drawingml/2006/picture">
                 <pic:pic xmlns:pic="http://schemas.openxmlformats.org/drawingml/2006/picture">
                   <pic:nvPicPr>
-                    <pic:cNvPr id="537071495" name="Imagem 1" descr="Diagrama&#10;&#10;Descrição gerada automaticamente"/>
+                    <pic:cNvPr id="446601898" name="Imagem 1" descr="Diagrama&#10;&#10;Descrição gerada automaticamente"/>
                     <pic:cNvPicPr/>
                   </pic:nvPicPr>
                   <pic:blipFill>
@@ -10806,7 +10770,7 @@
                   <pic:spPr>
                     <a:xfrm>
                       <a:off x="0" y="0"/>
-                      <a:ext cx="4680000" cy="3156975"/>
+                      <a:ext cx="5760085" cy="3885565"/>
                     </a:xfrm>
                     <a:prstGeom prst="rect">
                       <a:avLst/>
@@ -10852,15 +10816,14 @@
       </w:pPr>
       <w:r>
         <w:rPr>
-          <w:noProof/>
           <w:color w:val="000000"/>
         </w:rPr>
         <w:lastRenderedPageBreak/>
         <w:drawing>
-          <wp:inline distT="0" distB="0" distL="0" distR="0" wp14:anchorId="2373C56E" wp14:editId="3A9D1182">
+          <wp:inline distT="0" distB="0" distL="0" distR="0" wp14:anchorId="1AFC3DAA" wp14:editId="62B219FF">
             <wp:extent cx="4680000" cy="4778027"/>
             <wp:effectExtent l="0" t="0" r="6350" b="3810"/>
-            <wp:docPr id="294439241" name="Imagem 1" descr="Uma imagem contendo Diagrama&#10;&#10;Descrição gerada automaticamente"/>
+            <wp:docPr id="2137619378" name="Imagem 1" descr="Uma imagem contendo Linha do tempo&#10;&#10;Descrição gerada automaticamente"/>
             <wp:cNvGraphicFramePr>
               <a:graphicFrameLocks xmlns:a="http://schemas.openxmlformats.org/drawingml/2006/main" noChangeAspect="1"/>
             </wp:cNvGraphicFramePr>
@@ -10868,7 +10831,7 @@
               <a:graphicData uri="http://schemas.openxmlformats.org/drawingml/2006/picture">
                 <pic:pic xmlns:pic="http://schemas.openxmlformats.org/drawingml/2006/picture">
                   <pic:nvPicPr>
-                    <pic:cNvPr id="294439241" name="Imagem 1" descr="Uma imagem contendo Diagrama&#10;&#10;Descrição gerada automaticamente"/>
+                    <pic:cNvPr id="2137619378" name="Imagem 1" descr="Uma imagem contendo Linha do tempo&#10;&#10;Descrição gerada automaticamente"/>
                     <pic:cNvPicPr/>
                   </pic:nvPicPr>
                   <pic:blipFill>
@@ -11020,6 +10983,23 @@
           </wp:inline>
         </w:drawing>
       </w:r>
+    </w:p>
+    <w:p>
+      <w:pPr>
+        <w:pBdr>
+          <w:top w:val="nil"/>
+          <w:left w:val="nil"/>
+          <w:bottom w:val="nil"/>
+          <w:right w:val="nil"/>
+          <w:between w:val="nil"/>
+        </w:pBdr>
+        <w:spacing w:line="360" w:lineRule="auto"/>
+        <w:jc w:val="center"/>
+        <w:rPr>
+          <w:rFonts w:ascii="Arial" w:eastAsia="Arial" w:hAnsi="Arial" w:cs="Arial"/>
+          <w:color w:val="000000"/>
+        </w:rPr>
+      </w:pPr>
       <w:r>
         <w:rPr>
           <w:rFonts w:ascii="Arial" w:eastAsia="Arial" w:hAnsi="Arial" w:cs="Arial"/>
@@ -11507,6 +11487,259 @@
           <w:between w:val="nil"/>
         </w:pBdr>
         <w:spacing w:line="360" w:lineRule="auto"/>
+        <w:jc w:val="center"/>
+        <w:rPr>
+          <w:rFonts w:ascii="Arial" w:eastAsia="Arial" w:hAnsi="Arial" w:cs="Arial"/>
+          <w:color w:val="000000"/>
+        </w:rPr>
+      </w:pPr>
+      <w:r>
+        <w:rPr>
+          <w:rFonts w:ascii="Arial" w:eastAsia="Arial" w:hAnsi="Arial" w:cs="Arial"/>
+          <w:noProof/>
+          <w:color w:val="000000"/>
+        </w:rPr>
+        <w:lastRenderedPageBreak/>
+        <w:drawing>
+          <wp:inline distT="0" distB="0" distL="0" distR="0" wp14:anchorId="619F03EB" wp14:editId="74D1ED8C">
+            <wp:extent cx="5760085" cy="3506470"/>
+            <wp:effectExtent l="0" t="0" r="0" b="0"/>
+            <wp:docPr id="1009807942" name="Imagem 1" descr="Diagrama&#10;&#10;Descrição gerada automaticamente"/>
+            <wp:cNvGraphicFramePr>
+              <a:graphicFrameLocks xmlns:a="http://schemas.openxmlformats.org/drawingml/2006/main" noChangeAspect="1"/>
+            </wp:cNvGraphicFramePr>
+            <a:graphic xmlns:a="http://schemas.openxmlformats.org/drawingml/2006/main">
+              <a:graphicData uri="http://schemas.openxmlformats.org/drawingml/2006/picture">
+                <pic:pic xmlns:pic="http://schemas.openxmlformats.org/drawingml/2006/picture">
+                  <pic:nvPicPr>
+                    <pic:cNvPr id="1009807942" name="Imagem 1" descr="Diagrama&#10;&#10;Descrição gerada automaticamente"/>
+                    <pic:cNvPicPr/>
+                  </pic:nvPicPr>
+                  <pic:blipFill>
+                    <a:blip r:embed="rId40"/>
+                    <a:stretch>
+                      <a:fillRect/>
+                    </a:stretch>
+                  </pic:blipFill>
+                  <pic:spPr>
+                    <a:xfrm>
+                      <a:off x="0" y="0"/>
+                      <a:ext cx="5760085" cy="3506470"/>
+                    </a:xfrm>
+                    <a:prstGeom prst="rect">
+                      <a:avLst/>
+                    </a:prstGeom>
+                  </pic:spPr>
+                </pic:pic>
+              </a:graphicData>
+            </a:graphic>
+          </wp:inline>
+        </w:drawing>
+      </w:r>
+    </w:p>
+    <w:p>
+      <w:pPr>
+        <w:pBdr>
+          <w:top w:val="nil"/>
+          <w:left w:val="nil"/>
+          <w:bottom w:val="nil"/>
+          <w:right w:val="nil"/>
+          <w:between w:val="nil"/>
+        </w:pBdr>
+        <w:spacing w:line="360" w:lineRule="auto"/>
+        <w:jc w:val="center"/>
+        <w:rPr>
+          <w:rFonts w:ascii="Arial" w:eastAsia="Arial" w:hAnsi="Arial" w:cs="Arial"/>
+          <w:color w:val="000000"/>
+        </w:rPr>
+      </w:pPr>
+    </w:p>
+    <w:p>
+      <w:pPr>
+        <w:pBdr>
+          <w:top w:val="nil"/>
+          <w:left w:val="nil"/>
+          <w:bottom w:val="nil"/>
+          <w:right w:val="nil"/>
+          <w:between w:val="nil"/>
+        </w:pBdr>
+        <w:spacing w:line="360" w:lineRule="auto"/>
+        <w:jc w:val="center"/>
+        <w:rPr>
+          <w:rFonts w:ascii="Arial" w:eastAsia="Arial" w:hAnsi="Arial" w:cs="Arial"/>
+          <w:color w:val="000000"/>
+        </w:rPr>
+      </w:pPr>
+      <w:r>
+        <w:rPr>
+          <w:rFonts w:ascii="Arial" w:eastAsia="Arial" w:hAnsi="Arial" w:cs="Arial"/>
+          <w:noProof/>
+          <w:color w:val="000000"/>
+        </w:rPr>
+        <w:drawing>
+          <wp:inline distT="0" distB="0" distL="0" distR="0" wp14:anchorId="19A751A4" wp14:editId="731D7F67">
+            <wp:extent cx="5760085" cy="3170555"/>
+            <wp:effectExtent l="0" t="0" r="0" b="0"/>
+            <wp:docPr id="1940672213" name="Imagem 1" descr="Diagrama&#10;&#10;Descrição gerada automaticamente"/>
+            <wp:cNvGraphicFramePr>
+              <a:graphicFrameLocks xmlns:a="http://schemas.openxmlformats.org/drawingml/2006/main" noChangeAspect="1"/>
+            </wp:cNvGraphicFramePr>
+            <a:graphic xmlns:a="http://schemas.openxmlformats.org/drawingml/2006/main">
+              <a:graphicData uri="http://schemas.openxmlformats.org/drawingml/2006/picture">
+                <pic:pic xmlns:pic="http://schemas.openxmlformats.org/drawingml/2006/picture">
+                  <pic:nvPicPr>
+                    <pic:cNvPr id="1940672213" name="Imagem 1" descr="Diagrama&#10;&#10;Descrição gerada automaticamente"/>
+                    <pic:cNvPicPr/>
+                  </pic:nvPicPr>
+                  <pic:blipFill>
+                    <a:blip r:embed="rId41"/>
+                    <a:stretch>
+                      <a:fillRect/>
+                    </a:stretch>
+                  </pic:blipFill>
+                  <pic:spPr>
+                    <a:xfrm>
+                      <a:off x="0" y="0"/>
+                      <a:ext cx="5760085" cy="3170555"/>
+                    </a:xfrm>
+                    <a:prstGeom prst="rect">
+                      <a:avLst/>
+                    </a:prstGeom>
+                  </pic:spPr>
+                </pic:pic>
+              </a:graphicData>
+            </a:graphic>
+          </wp:inline>
+        </w:drawing>
+      </w:r>
+    </w:p>
+    <w:p>
+      <w:pPr>
+        <w:pBdr>
+          <w:top w:val="nil"/>
+          <w:left w:val="nil"/>
+          <w:bottom w:val="nil"/>
+          <w:right w:val="nil"/>
+          <w:between w:val="nil"/>
+        </w:pBdr>
+        <w:spacing w:line="360" w:lineRule="auto"/>
+        <w:jc w:val="center"/>
+        <w:rPr>
+          <w:rFonts w:ascii="Arial" w:eastAsia="Arial" w:hAnsi="Arial" w:cs="Arial"/>
+          <w:color w:val="000000"/>
+        </w:rPr>
+      </w:pPr>
+      <w:r>
+        <w:rPr>
+          <w:rFonts w:ascii="Arial" w:eastAsia="Arial" w:hAnsi="Arial" w:cs="Arial"/>
+          <w:color w:val="000000"/>
+        </w:rPr>
+        <w:lastRenderedPageBreak/>
+        <w:drawing>
+          <wp:inline distT="0" distB="0" distL="0" distR="0" wp14:anchorId="4AEE9290" wp14:editId="0481B3BB">
+            <wp:extent cx="5760085" cy="3477895"/>
+            <wp:effectExtent l="0" t="0" r="0" b="8255"/>
+            <wp:docPr id="1624444322" name="Imagem 1" descr="Diagrama&#10;&#10;Descrição gerada automaticamente"/>
+            <wp:cNvGraphicFramePr>
+              <a:graphicFrameLocks xmlns:a="http://schemas.openxmlformats.org/drawingml/2006/main" noChangeAspect="1"/>
+            </wp:cNvGraphicFramePr>
+            <a:graphic xmlns:a="http://schemas.openxmlformats.org/drawingml/2006/main">
+              <a:graphicData uri="http://schemas.openxmlformats.org/drawingml/2006/picture">
+                <pic:pic xmlns:pic="http://schemas.openxmlformats.org/drawingml/2006/picture">
+                  <pic:nvPicPr>
+                    <pic:cNvPr id="1624444322" name="Imagem 1" descr="Diagrama&#10;&#10;Descrição gerada automaticamente"/>
+                    <pic:cNvPicPr/>
+                  </pic:nvPicPr>
+                  <pic:blipFill>
+                    <a:blip r:embed="rId42"/>
+                    <a:stretch>
+                      <a:fillRect/>
+                    </a:stretch>
+                  </pic:blipFill>
+                  <pic:spPr>
+                    <a:xfrm>
+                      <a:off x="0" y="0"/>
+                      <a:ext cx="5760085" cy="3477895"/>
+                    </a:xfrm>
+                    <a:prstGeom prst="rect">
+                      <a:avLst/>
+                    </a:prstGeom>
+                  </pic:spPr>
+                </pic:pic>
+              </a:graphicData>
+            </a:graphic>
+          </wp:inline>
+        </w:drawing>
+      </w:r>
+    </w:p>
+    <w:p>
+      <w:pPr>
+        <w:pBdr>
+          <w:top w:val="nil"/>
+          <w:left w:val="nil"/>
+          <w:bottom w:val="nil"/>
+          <w:right w:val="nil"/>
+          <w:between w:val="nil"/>
+        </w:pBdr>
+        <w:spacing w:line="360" w:lineRule="auto"/>
+        <w:jc w:val="center"/>
+        <w:rPr>
+          <w:rFonts w:ascii="Arial" w:eastAsia="Arial" w:hAnsi="Arial" w:cs="Arial"/>
+          <w:color w:val="000000"/>
+        </w:rPr>
+      </w:pPr>
+      <w:r>
+        <w:rPr>
+          <w:rFonts w:ascii="Arial" w:eastAsia="Arial" w:hAnsi="Arial" w:cs="Arial"/>
+          <w:color w:val="000000"/>
+        </w:rPr>
+        <w:drawing>
+          <wp:inline distT="0" distB="0" distL="0" distR="0" wp14:anchorId="6DE9A1EC" wp14:editId="0284B7F4">
+            <wp:extent cx="5760085" cy="4335145"/>
+            <wp:effectExtent l="0" t="0" r="0" b="8255"/>
+            <wp:docPr id="391285824" name="Imagem 1" descr="Diagrama&#10;&#10;Descrição gerada automaticamente"/>
+            <wp:cNvGraphicFramePr>
+              <a:graphicFrameLocks xmlns:a="http://schemas.openxmlformats.org/drawingml/2006/main" noChangeAspect="1"/>
+            </wp:cNvGraphicFramePr>
+            <a:graphic xmlns:a="http://schemas.openxmlformats.org/drawingml/2006/main">
+              <a:graphicData uri="http://schemas.openxmlformats.org/drawingml/2006/picture">
+                <pic:pic xmlns:pic="http://schemas.openxmlformats.org/drawingml/2006/picture">
+                  <pic:nvPicPr>
+                    <pic:cNvPr id="391285824" name="Imagem 1" descr="Diagrama&#10;&#10;Descrição gerada automaticamente"/>
+                    <pic:cNvPicPr/>
+                  </pic:nvPicPr>
+                  <pic:blipFill>
+                    <a:blip r:embed="rId43"/>
+                    <a:stretch>
+                      <a:fillRect/>
+                    </a:stretch>
+                  </pic:blipFill>
+                  <pic:spPr>
+                    <a:xfrm>
+                      <a:off x="0" y="0"/>
+                      <a:ext cx="5760085" cy="4335145"/>
+                    </a:xfrm>
+                    <a:prstGeom prst="rect">
+                      <a:avLst/>
+                    </a:prstGeom>
+                  </pic:spPr>
+                </pic:pic>
+              </a:graphicData>
+            </a:graphic>
+          </wp:inline>
+        </w:drawing>
+      </w:r>
+    </w:p>
+    <w:p>
+      <w:pPr>
+        <w:pBdr>
+          <w:top w:val="nil"/>
+          <w:left w:val="nil"/>
+          <w:bottom w:val="nil"/>
+          <w:right w:val="nil"/>
+          <w:between w:val="nil"/>
+        </w:pBdr>
+        <w:spacing w:line="360" w:lineRule="auto"/>
         <w:jc w:val="both"/>
         <w:rPr>
           <w:rFonts w:ascii="Arial" w:eastAsia="Arial" w:hAnsi="Arial" w:cs="Arial"/>
@@ -11526,6 +11759,7 @@
         <w:rPr>
           <w:color w:val="000000"/>
         </w:rPr>
+        <w:lastRenderedPageBreak/>
         <w:t>Mapeamento OO-Relacional (Modelo Lógico de Dados)</w:t>
       </w:r>
       <w:bookmarkEnd w:id="20"/>
@@ -11536,7 +11770,7 @@
       </w:pPr>
     </w:p>
     <w:sectPr>
-      <w:headerReference w:type="default" r:id="rId40"/>
+      <w:headerReference w:type="default" r:id="rId44"/>
       <w:pgSz w:w="11906" w:h="16838"/>
       <w:pgMar w:top="2267" w:right="1134" w:bottom="720" w:left="1701" w:header="1701" w:footer="720" w:gutter="0"/>
       <w:cols w:space="720"/>

</xml_diff>